<commit_message>
stop tracking docx files
</commit_message>
<xml_diff>
--- a/Replication Package/READ ME.docx
+++ b/Replication Package/READ ME.docx
@@ -91,7 +91,25 @@
           <w:color w:val="0D0D0D"/>
           <w:shd w:val="clear" w:color="auto" w:fill="FFFFFF"/>
         </w:rPr>
-        <w:t>Part 2 discusses the generation of Appendix Figures 11-16, achieved through a combination of Stata and Jupyter Notebook Python scripts.</w:t>
+        <w:t xml:space="preserve">Part 2 discusses the generation of Appendix Figures 11-16, achieved through a combination of Stata and </w:t>
+      </w:r>
+      <w:proofErr w:type="spellStart"/>
+      <w:r>
+        <w:rPr>
+          <w:rFonts w:ascii="Segoe UI" w:hAnsi="Segoe UI" w:cs="Segoe UI"/>
+          <w:color w:val="0D0D0D"/>
+          <w:shd w:val="clear" w:color="auto" w:fill="FFFFFF"/>
+        </w:rPr>
+        <w:t>Jupyter</w:t>
+      </w:r>
+      <w:proofErr w:type="spellEnd"/>
+      <w:r>
+        <w:rPr>
+          <w:rFonts w:ascii="Segoe UI" w:hAnsi="Segoe UI" w:cs="Segoe UI"/>
+          <w:color w:val="0D0D0D"/>
+          <w:shd w:val="clear" w:color="auto" w:fill="FFFFFF"/>
+        </w:rPr>
+        <w:t xml:space="preserve"> Notebook Python scripts.</w:t>
       </w:r>
     </w:p>
     <w:p>
@@ -417,6 +435,7 @@
         </w:rPr>
         <w:t xml:space="preserve">The first data file is </w:t>
       </w:r>
+      <w:proofErr w:type="spellStart"/>
       <w:r>
         <w:rPr>
           <w:rFonts w:ascii="Ubuntu Mono" w:eastAsia="Times New Roman" w:hAnsi="Ubuntu Mono" w:cs="Courier New"/>
@@ -432,6 +451,7 @@
         </w:rPr>
         <w:t>China.dta</w:t>
       </w:r>
+      <w:proofErr w:type="spellEnd"/>
       <w:r>
         <w:rPr>
           <w:rFonts w:ascii="Segoe UI" w:eastAsia="Times New Roman" w:hAnsi="Segoe UI" w:cs="Segoe UI"/>
@@ -992,6 +1012,7 @@
                 <w14:ligatures w14:val="none"/>
               </w:rPr>
             </w:pPr>
+            <w:proofErr w:type="spellStart"/>
             <w:r>
               <w:rPr>
                 <w:rFonts w:ascii="Ubuntu Mono" w:eastAsia="Times New Roman" w:hAnsi="Ubuntu Mono" w:cs="Courier New"/>
@@ -1007,6 +1028,7 @@
               </w:rPr>
               <w:t>hs</w:t>
             </w:r>
+            <w:proofErr w:type="spellEnd"/>
           </w:p>
         </w:tc>
         <w:tc>
@@ -1373,7 +1395,7 @@
           <w:lang w:eastAsia="en-GB"/>
           <w14:ligatures w14:val="none"/>
         </w:rPr>
-        <w:t xml:space="preserve">. To replicate this set of results used data on Mexican exports availiable from </w:t>
+        <w:t xml:space="preserve">. To replicate this set of results use data on Mexican exports availiable from </w:t>
       </w:r>
       <w:hyperlink r:id="rId7" w:history="1">
         <w:r>
@@ -1446,6 +1468,7 @@
         </w:rPr>
         <w:t xml:space="preserve"> file is </w:t>
       </w:r>
+      <w:proofErr w:type="spellStart"/>
       <w:r>
         <w:rPr>
           <w:rFonts w:ascii="Ubuntu Mono" w:eastAsia="Times New Roman" w:hAnsi="Ubuntu Mono" w:cs="Courier New"/>
@@ -1476,6 +1499,7 @@
         </w:rPr>
         <w:t>.dta</w:t>
       </w:r>
+      <w:proofErr w:type="spellEnd"/>
       <w:r>
         <w:rPr>
           <w:rFonts w:ascii="Ubuntu Mono" w:eastAsia="Times New Roman" w:hAnsi="Ubuntu Mono" w:cs="Courier New"/>
@@ -1552,19 +1576,59 @@
           <w:lang w:eastAsia="en-GB"/>
           <w14:ligatures w14:val="none"/>
         </w:rPr>
-        <w:t>from the Chinese country classification to English country names and ISO  codes</w:t>
-      </w:r>
-      <w:r>
-        <w:rPr>
-          <w:rFonts w:ascii="Segoe UI" w:eastAsia="Times New Roman" w:hAnsi="Segoe UI" w:cs="Segoe UI"/>
-          <w:color w:val="0D0D0D"/>
-          <w:kern w:val="0"/>
-          <w:sz w:val="24"/>
-          <w:szCs w:val="24"/>
-          <w:lang w:eastAsia="en-GB"/>
-          <w14:ligatures w14:val="none"/>
-        </w:rPr>
-        <w:t xml:space="preserve"> (provided with the package, courtesy of Jyangyang Wang).</w:t>
+        <w:t xml:space="preserve">from the Chinese country classification to English country names and </w:t>
+      </w:r>
+      <w:proofErr w:type="gramStart"/>
+      <w:r>
+        <w:rPr>
+          <w:rFonts w:ascii="Segoe UI" w:eastAsia="Times New Roman" w:hAnsi="Segoe UI" w:cs="Segoe UI"/>
+          <w:color w:val="0D0D0D"/>
+          <w:kern w:val="0"/>
+          <w:sz w:val="24"/>
+          <w:szCs w:val="24"/>
+          <w:lang w:eastAsia="en-GB"/>
+          <w14:ligatures w14:val="none"/>
+        </w:rPr>
+        <w:t>ISO  codes</w:t>
+      </w:r>
+      <w:proofErr w:type="gramEnd"/>
+      <w:r>
+        <w:rPr>
+          <w:rFonts w:ascii="Segoe UI" w:eastAsia="Times New Roman" w:hAnsi="Segoe UI" w:cs="Segoe UI"/>
+          <w:color w:val="0D0D0D"/>
+          <w:kern w:val="0"/>
+          <w:sz w:val="24"/>
+          <w:szCs w:val="24"/>
+          <w:lang w:eastAsia="en-GB"/>
+          <w14:ligatures w14:val="none"/>
+        </w:rPr>
+        <w:t xml:space="preserve"> (provided with the package, courtesy of </w:t>
+      </w:r>
+      <w:proofErr w:type="spellStart"/>
+      <w:r>
+        <w:rPr>
+          <w:rFonts w:ascii="Segoe UI" w:eastAsia="Times New Roman" w:hAnsi="Segoe UI" w:cs="Segoe UI"/>
+          <w:color w:val="0D0D0D"/>
+          <w:kern w:val="0"/>
+          <w:sz w:val="24"/>
+          <w:szCs w:val="24"/>
+          <w:lang w:eastAsia="en-GB"/>
+          <w14:ligatures w14:val="none"/>
+        </w:rPr>
+        <w:t>Jyangyang</w:t>
+      </w:r>
+      <w:proofErr w:type="spellEnd"/>
+      <w:r>
+        <w:rPr>
+          <w:rFonts w:ascii="Segoe UI" w:eastAsia="Times New Roman" w:hAnsi="Segoe UI" w:cs="Segoe UI"/>
+          <w:color w:val="0D0D0D"/>
+          <w:kern w:val="0"/>
+          <w:sz w:val="24"/>
+          <w:szCs w:val="24"/>
+          <w:lang w:eastAsia="en-GB"/>
+          <w14:ligatures w14:val="none"/>
+        </w:rPr>
+        <w:t xml:space="preserve"> Wang).</w:t>
       </w:r>
       <w:r>
         <w:rPr>
@@ -2104,7 +2168,33 @@
                 <w:lang w:eastAsia="en-GB"/>
                 <w14:ligatures w14:val="none"/>
               </w:rPr>
-              <w:t>Data-Stata containing a country level exports dataset, such as China.dta.</w:t>
+              <w:t xml:space="preserve">Data-Stata containing a country level exports dataset, such as </w:t>
+            </w:r>
+            <w:proofErr w:type="spellStart"/>
+            <w:r>
+              <w:rPr>
+                <w:rFonts w:ascii="Segoe UI" w:eastAsia="Times New Roman" w:hAnsi="Segoe UI" w:cs="Segoe UI"/>
+                <w:color w:val="0D0D0D"/>
+                <w:kern w:val="0"/>
+                <w:sz w:val="24"/>
+                <w:szCs w:val="24"/>
+                <w:lang w:eastAsia="en-GB"/>
+                <w14:ligatures w14:val="none"/>
+              </w:rPr>
+              <w:t>China.dta</w:t>
+            </w:r>
+            <w:proofErr w:type="spellEnd"/>
+            <w:r>
+              <w:rPr>
+                <w:rFonts w:ascii="Segoe UI" w:eastAsia="Times New Roman" w:hAnsi="Segoe UI" w:cs="Segoe UI"/>
+                <w:color w:val="0D0D0D"/>
+                <w:kern w:val="0"/>
+                <w:sz w:val="24"/>
+                <w:szCs w:val="24"/>
+                <w:lang w:eastAsia="en-GB"/>
+                <w14:ligatures w14:val="none"/>
+              </w:rPr>
+              <w:t>.</w:t>
             </w:r>
           </w:p>
         </w:tc>
@@ -2367,6 +2457,7 @@
           <w14:ligatures w14:val="none"/>
         </w:rPr>
       </w:pPr>
+      <w:proofErr w:type="spellStart"/>
       <w:r>
         <w:rPr>
           <w:rFonts w:ascii="Ubuntu Mono" w:eastAsia="Times New Roman" w:hAnsi="Ubuntu Mono" w:cs="Courier New"/>
@@ -2382,6 +2473,7 @@
         </w:rPr>
         <w:t>wd</w:t>
       </w:r>
+      <w:proofErr w:type="spellEnd"/>
       <w:r>
         <w:rPr>
           <w:rFonts w:ascii="Segoe UI" w:eastAsia="Times New Roman" w:hAnsi="Segoe UI" w:cs="Segoe UI"/>
@@ -2404,8 +2496,22 @@
           <w:lang w:eastAsia="en-GB"/>
           <w14:ligatures w14:val="none"/>
         </w:rPr>
-        <w:t>a directory where intermediate data files are stored</w:t>
-      </w:r>
+        <w:t xml:space="preserve">a directory where intermediate data files are </w:t>
+      </w:r>
+      <w:proofErr w:type="gramStart"/>
+      <w:r>
+        <w:rPr>
+          <w:rFonts w:ascii="Segoe UI" w:eastAsia="Times New Roman" w:hAnsi="Segoe UI" w:cs="Segoe UI"/>
+          <w:color w:val="0D0D0D"/>
+          <w:kern w:val="0"/>
+          <w:sz w:val="24"/>
+          <w:szCs w:val="24"/>
+          <w:lang w:eastAsia="en-GB"/>
+          <w14:ligatures w14:val="none"/>
+        </w:rPr>
+        <w:t>stored</w:t>
+      </w:r>
+      <w:proofErr w:type="gramEnd"/>
     </w:p>
     <w:p>
       <w:pPr>
@@ -2614,6 +2720,7 @@
         </w:rPr>
         <w:t xml:space="preserve">xecute the script </w:t>
       </w:r>
+      <w:proofErr w:type="gramStart"/>
       <w:r>
         <w:rPr>
           <w:rFonts w:ascii="Segoe UI" w:eastAsia="Times New Roman" w:hAnsi="Segoe UI" w:cs="Segoe UI"/>
@@ -2651,7 +2758,23 @@
           <w:lang w:eastAsia="en-GB"/>
           <w14:ligatures w14:val="none"/>
         </w:rPr>
-        <w:t>do Main.do</w:t>
+        <w:t>do</w:t>
+      </w:r>
+      <w:proofErr w:type="gramEnd"/>
+      <w:r>
+        <w:rPr>
+          <w:rFonts w:ascii="Ubuntu Mono" w:eastAsia="Times New Roman" w:hAnsi="Ubuntu Mono" w:cs="Courier New"/>
+          <w:b/>
+          <w:bCs/>
+          <w:color w:val="0D0D0D"/>
+          <w:kern w:val="0"/>
+          <w:sz w:val="21"/>
+          <w:szCs w:val="21"/>
+          <w:bdr w:val="single" w:sz="2" w:space="0" w:color="E3E3E3" w:frame="1"/>
+          <w:lang w:eastAsia="en-GB"/>
+          <w14:ligatures w14:val="none"/>
+        </w:rPr>
+        <w:t xml:space="preserve"> Main.do</w:t>
       </w:r>
       <w:r>
         <w:rPr>
@@ -2759,7 +2882,33 @@
           <w:lang w:eastAsia="en-GB"/>
           <w14:ligatures w14:val="none"/>
         </w:rPr>
-        <w:t xml:space="preserve">pdf files and tables as tex files. </w:t>
+        <w:t xml:space="preserve">pdf files and tables as </w:t>
+      </w:r>
+      <w:proofErr w:type="spellStart"/>
+      <w:r>
+        <w:rPr>
+          <w:rFonts w:ascii="Segoe UI" w:eastAsia="Times New Roman" w:hAnsi="Segoe UI" w:cs="Segoe UI"/>
+          <w:color w:val="0D0D0D"/>
+          <w:kern w:val="0"/>
+          <w:sz w:val="24"/>
+          <w:szCs w:val="24"/>
+          <w:lang w:eastAsia="en-GB"/>
+          <w14:ligatures w14:val="none"/>
+        </w:rPr>
+        <w:t>tex</w:t>
+      </w:r>
+      <w:proofErr w:type="spellEnd"/>
+      <w:r>
+        <w:rPr>
+          <w:rFonts w:ascii="Segoe UI" w:eastAsia="Times New Roman" w:hAnsi="Segoe UI" w:cs="Segoe UI"/>
+          <w:color w:val="0D0D0D"/>
+          <w:kern w:val="0"/>
+          <w:sz w:val="24"/>
+          <w:szCs w:val="24"/>
+          <w:lang w:eastAsia="en-GB"/>
+          <w14:ligatures w14:val="none"/>
+        </w:rPr>
+        <w:t xml:space="preserve"> files. </w:t>
       </w:r>
       <w:r>
         <w:rPr>
@@ -2867,7 +3016,33 @@
           <w:lang w:eastAsia="en-GB"/>
           <w14:ligatures w14:val="none"/>
         </w:rPr>
-        <w:t>The tex files will require manual compiling to be converted into PDFs. This can be done with any Tex editor</w:t>
+        <w:t xml:space="preserve">The </w:t>
+      </w:r>
+      <w:proofErr w:type="spellStart"/>
+      <w:r>
+        <w:rPr>
+          <w:rFonts w:ascii="Segoe UI" w:eastAsia="Times New Roman" w:hAnsi="Segoe UI" w:cs="Segoe UI"/>
+          <w:color w:val="0D0D0D"/>
+          <w:kern w:val="0"/>
+          <w:sz w:val="24"/>
+          <w:szCs w:val="24"/>
+          <w:lang w:eastAsia="en-GB"/>
+          <w14:ligatures w14:val="none"/>
+        </w:rPr>
+        <w:t>tex</w:t>
+      </w:r>
+      <w:proofErr w:type="spellEnd"/>
+      <w:r>
+        <w:rPr>
+          <w:rFonts w:ascii="Segoe UI" w:eastAsia="Times New Roman" w:hAnsi="Segoe UI" w:cs="Segoe UI"/>
+          <w:color w:val="0D0D0D"/>
+          <w:kern w:val="0"/>
+          <w:sz w:val="24"/>
+          <w:szCs w:val="24"/>
+          <w:lang w:eastAsia="en-GB"/>
+          <w14:ligatures w14:val="none"/>
+        </w:rPr>
+        <w:t xml:space="preserve"> files will require manual compiling to be converted into PDFs. This can be done with any Tex editor</w:t>
       </w:r>
       <w:r>
         <w:rPr>
@@ -3102,7 +3277,33 @@
           <w:lang w:eastAsia="en-GB"/>
           <w14:ligatures w14:val="none"/>
         </w:rPr>
-        <w:t xml:space="preserve">Note, the individual do files </w:t>
+        <w:t xml:space="preserve">Note, the individual </w:t>
+      </w:r>
+      <w:proofErr w:type="gramStart"/>
+      <w:r>
+        <w:rPr>
+          <w:rFonts w:ascii="Segoe UI" w:eastAsia="Times New Roman" w:hAnsi="Segoe UI" w:cs="Segoe UI"/>
+          <w:color w:val="0D0D0D"/>
+          <w:kern w:val="0"/>
+          <w:sz w:val="24"/>
+          <w:szCs w:val="24"/>
+          <w:lang w:eastAsia="en-GB"/>
+          <w14:ligatures w14:val="none"/>
+        </w:rPr>
+        <w:t>do</w:t>
+      </w:r>
+      <w:proofErr w:type="gramEnd"/>
+      <w:r>
+        <w:rPr>
+          <w:rFonts w:ascii="Segoe UI" w:eastAsia="Times New Roman" w:hAnsi="Segoe UI" w:cs="Segoe UI"/>
+          <w:color w:val="0D0D0D"/>
+          <w:kern w:val="0"/>
+          <w:sz w:val="24"/>
+          <w:szCs w:val="24"/>
+          <w:lang w:eastAsia="en-GB"/>
+          <w14:ligatures w14:val="none"/>
+        </w:rPr>
+        <w:t xml:space="preserve"> files </w:t>
       </w:r>
       <w:r>
         <w:rPr>
@@ -3169,7 +3370,39 @@
           <w:lang w:eastAsia="en-GB"/>
           <w14:ligatures w14:val="none"/>
         </w:rPr>
-        <w:t xml:space="preserve">$drive/wd </w:t>
+        <w:t>$drive/</w:t>
+      </w:r>
+      <w:proofErr w:type="spellStart"/>
+      <w:r>
+        <w:rPr>
+          <w:rFonts w:ascii="Ubuntu Mono" w:eastAsia="Times New Roman" w:hAnsi="Ubuntu Mono" w:cs="Courier New"/>
+          <w:b/>
+          <w:bCs/>
+          <w:color w:val="0D0D0D"/>
+          <w:kern w:val="0"/>
+          <w:sz w:val="21"/>
+          <w:szCs w:val="21"/>
+          <w:bdr w:val="single" w:sz="2" w:space="0" w:color="E3E3E3" w:frame="1"/>
+          <w:lang w:eastAsia="en-GB"/>
+          <w14:ligatures w14:val="none"/>
+        </w:rPr>
+        <w:t>wd</w:t>
+      </w:r>
+      <w:proofErr w:type="spellEnd"/>
+      <w:r>
+        <w:rPr>
+          <w:rFonts w:ascii="Ubuntu Mono" w:eastAsia="Times New Roman" w:hAnsi="Ubuntu Mono" w:cs="Courier New"/>
+          <w:b/>
+          <w:bCs/>
+          <w:color w:val="0D0D0D"/>
+          <w:kern w:val="0"/>
+          <w:sz w:val="21"/>
+          <w:szCs w:val="21"/>
+          <w:bdr w:val="single" w:sz="2" w:space="0" w:color="E3E3E3" w:frame="1"/>
+          <w:lang w:eastAsia="en-GB"/>
+          <w14:ligatures w14:val="none"/>
+        </w:rPr>
+        <w:t xml:space="preserve"> </w:t>
       </w:r>
       <w:r>
         <w:rPr>
@@ -3269,7 +3502,33 @@
           <w:lang w:eastAsia="en-GB"/>
           <w14:ligatures w14:val="none"/>
         </w:rPr>
-        <w:t xml:space="preserve">There are 3 Jupyter notebooks </w:t>
+        <w:t xml:space="preserve">There are 3 </w:t>
+      </w:r>
+      <w:proofErr w:type="spellStart"/>
+      <w:r>
+        <w:rPr>
+          <w:rFonts w:ascii="Segoe UI" w:eastAsia="Times New Roman" w:hAnsi="Segoe UI" w:cs="Segoe UI"/>
+          <w:color w:val="0D0D0D"/>
+          <w:kern w:val="0"/>
+          <w:sz w:val="24"/>
+          <w:szCs w:val="24"/>
+          <w:lang w:eastAsia="en-GB"/>
+          <w14:ligatures w14:val="none"/>
+        </w:rPr>
+        <w:t>Jupyter</w:t>
+      </w:r>
+      <w:proofErr w:type="spellEnd"/>
+      <w:r>
+        <w:rPr>
+          <w:rFonts w:ascii="Segoe UI" w:eastAsia="Times New Roman" w:hAnsi="Segoe UI" w:cs="Segoe UI"/>
+          <w:color w:val="0D0D0D"/>
+          <w:kern w:val="0"/>
+          <w:sz w:val="24"/>
+          <w:szCs w:val="24"/>
+          <w:lang w:eastAsia="en-GB"/>
+          <w14:ligatures w14:val="none"/>
+        </w:rPr>
+        <w:t xml:space="preserve"> notebooks </w:t>
       </w:r>
       <w:r>
         <w:rPr>
@@ -3293,7 +3552,33 @@
           <w:lang w:eastAsia="en-GB"/>
           <w14:ligatures w14:val="none"/>
         </w:rPr>
-        <w:t xml:space="preserve">11-16 in the Appendix. They are located in folder Code-python along with a </w:t>
+        <w:t xml:space="preserve">11-16 in the Appendix. They </w:t>
+      </w:r>
+      <w:proofErr w:type="gramStart"/>
+      <w:r>
+        <w:rPr>
+          <w:rFonts w:ascii="Segoe UI" w:eastAsia="Times New Roman" w:hAnsi="Segoe UI" w:cs="Segoe UI"/>
+          <w:color w:val="0D0D0D"/>
+          <w:kern w:val="0"/>
+          <w:sz w:val="24"/>
+          <w:szCs w:val="24"/>
+          <w:lang w:eastAsia="en-GB"/>
+          <w14:ligatures w14:val="none"/>
+        </w:rPr>
+        <w:t>are located in</w:t>
+      </w:r>
+      <w:proofErr w:type="gramEnd"/>
+      <w:r>
+        <w:rPr>
+          <w:rFonts w:ascii="Segoe UI" w:eastAsia="Times New Roman" w:hAnsi="Segoe UI" w:cs="Segoe UI"/>
+          <w:color w:val="0D0D0D"/>
+          <w:kern w:val="0"/>
+          <w:sz w:val="24"/>
+          <w:szCs w:val="24"/>
+          <w:lang w:eastAsia="en-GB"/>
+          <w14:ligatures w14:val="none"/>
+        </w:rPr>
+        <w:t xml:space="preserve"> folder Code-python along with a </w:t>
       </w:r>
       <w:r>
         <w:rPr>
@@ -3319,6 +3604,7 @@
         </w:rPr>
         <w:t xml:space="preserve">tata script </w:t>
       </w:r>
+      <w:proofErr w:type="spellStart"/>
       <w:r>
         <w:rPr>
           <w:rFonts w:ascii="Segoe UI" w:eastAsia="Times New Roman" w:hAnsi="Segoe UI" w:cs="Segoe UI"/>
@@ -3331,6 +3617,7 @@
         </w:rPr>
         <w:t>BinsAndBalls</w:t>
       </w:r>
+      <w:proofErr w:type="spellEnd"/>
       <w:r>
         <w:rPr>
           <w:rFonts w:ascii="Segoe UI" w:eastAsia="Times New Roman" w:hAnsi="Segoe UI" w:cs="Segoe UI"/>
@@ -3374,7 +3661,33 @@
           <w:lang w:eastAsia="en-GB"/>
           <w14:ligatures w14:val="none"/>
         </w:rPr>
-        <w:t xml:space="preserve">The Jupyter notebooks generate the following Figures: </w:t>
+        <w:t xml:space="preserve">The </w:t>
+      </w:r>
+      <w:proofErr w:type="spellStart"/>
+      <w:r>
+        <w:rPr>
+          <w:rFonts w:ascii="Segoe UI" w:eastAsia="Times New Roman" w:hAnsi="Segoe UI" w:cs="Segoe UI"/>
+          <w:color w:val="0D0D0D"/>
+          <w:kern w:val="0"/>
+          <w:sz w:val="24"/>
+          <w:szCs w:val="24"/>
+          <w:lang w:eastAsia="en-GB"/>
+          <w14:ligatures w14:val="none"/>
+        </w:rPr>
+        <w:t>Jupyter</w:t>
+      </w:r>
+      <w:proofErr w:type="spellEnd"/>
+      <w:r>
+        <w:rPr>
+          <w:rFonts w:ascii="Segoe UI" w:eastAsia="Times New Roman" w:hAnsi="Segoe UI" w:cs="Segoe UI"/>
+          <w:color w:val="0D0D0D"/>
+          <w:kern w:val="0"/>
+          <w:sz w:val="24"/>
+          <w:szCs w:val="24"/>
+          <w:lang w:eastAsia="en-GB"/>
+          <w14:ligatures w14:val="none"/>
+        </w:rPr>
+        <w:t xml:space="preserve"> notebooks generate the following Figures: </w:t>
       </w:r>
     </w:p>
     <w:tbl>
@@ -3407,6 +3720,7 @@
                 <w14:ligatures w14:val="none"/>
               </w:rPr>
             </w:pPr>
+            <w:proofErr w:type="spellStart"/>
             <w:r>
               <w:rPr>
                 <w:rFonts w:ascii="Segoe UI" w:eastAsia="Times New Roman" w:hAnsi="Segoe UI" w:cs="Segoe UI"/>
@@ -3447,7 +3761,22 @@
                 <w:lang w:eastAsia="en-GB"/>
                 <w14:ligatures w14:val="none"/>
               </w:rPr>
-              <w:t>ter Notebook</w:t>
+              <w:t>ter</w:t>
+            </w:r>
+            <w:proofErr w:type="spellEnd"/>
+            <w:r>
+              <w:rPr>
+                <w:rFonts w:ascii="Segoe UI" w:eastAsia="Times New Roman" w:hAnsi="Segoe UI" w:cs="Segoe UI"/>
+                <w:b/>
+                <w:bCs/>
+                <w:color w:val="0D0D0D"/>
+                <w:kern w:val="0"/>
+                <w:sz w:val="24"/>
+                <w:szCs w:val="24"/>
+                <w:lang w:eastAsia="en-GB"/>
+                <w14:ligatures w14:val="none"/>
+              </w:rPr>
+              <w:t xml:space="preserve"> Notebook</w:t>
             </w:r>
           </w:p>
         </w:tc>
@@ -4137,7 +4466,87 @@
           <w:rFonts w:ascii="Segoe UI" w:hAnsi="Segoe UI" w:cs="Segoe UI"/>
           <w:color w:val="0D0D0D"/>
         </w:rPr>
-        <w:t xml:space="preserve">results = Parallel(n_jobs=60)(delayed(process_pair)(i) for i in pairs) </w:t>
+        <w:t>results = Parallel(</w:t>
+      </w:r>
+      <w:proofErr w:type="spellStart"/>
+      <w:r>
+        <w:rPr>
+          <w:rFonts w:ascii="Segoe UI" w:hAnsi="Segoe UI" w:cs="Segoe UI"/>
+          <w:color w:val="0D0D0D"/>
+        </w:rPr>
+        <w:t>n_jobs</w:t>
+      </w:r>
+      <w:proofErr w:type="spellEnd"/>
+      <w:r>
+        <w:rPr>
+          <w:rFonts w:ascii="Segoe UI" w:hAnsi="Segoe UI" w:cs="Segoe UI"/>
+          <w:color w:val="0D0D0D"/>
+        </w:rPr>
+        <w:t>=</w:t>
+      </w:r>
+      <w:proofErr w:type="gramStart"/>
+      <w:r>
+        <w:rPr>
+          <w:rFonts w:ascii="Segoe UI" w:hAnsi="Segoe UI" w:cs="Segoe UI"/>
+          <w:color w:val="0D0D0D"/>
+        </w:rPr>
+        <w:t>60)(</w:t>
+      </w:r>
+      <w:proofErr w:type="gramEnd"/>
+      <w:r>
+        <w:rPr>
+          <w:rFonts w:ascii="Segoe UI" w:hAnsi="Segoe UI" w:cs="Segoe UI"/>
+          <w:color w:val="0D0D0D"/>
+        </w:rPr>
+        <w:t>delayed(</w:t>
+      </w:r>
+      <w:proofErr w:type="spellStart"/>
+      <w:r>
+        <w:rPr>
+          <w:rFonts w:ascii="Segoe UI" w:hAnsi="Segoe UI" w:cs="Segoe UI"/>
+          <w:color w:val="0D0D0D"/>
+        </w:rPr>
+        <w:t>process_pair</w:t>
+      </w:r>
+      <w:proofErr w:type="spellEnd"/>
+      <w:r>
+        <w:rPr>
+          <w:rFonts w:ascii="Segoe UI" w:hAnsi="Segoe UI" w:cs="Segoe UI"/>
+          <w:color w:val="0D0D0D"/>
+        </w:rPr>
+        <w:t>)(</w:t>
+      </w:r>
+      <w:proofErr w:type="spellStart"/>
+      <w:r>
+        <w:rPr>
+          <w:rFonts w:ascii="Segoe UI" w:hAnsi="Segoe UI" w:cs="Segoe UI"/>
+          <w:color w:val="0D0D0D"/>
+        </w:rPr>
+        <w:t>i</w:t>
+      </w:r>
+      <w:proofErr w:type="spellEnd"/>
+      <w:r>
+        <w:rPr>
+          <w:rFonts w:ascii="Segoe UI" w:hAnsi="Segoe UI" w:cs="Segoe UI"/>
+          <w:color w:val="0D0D0D"/>
+        </w:rPr>
+        <w:t xml:space="preserve">) for </w:t>
+      </w:r>
+      <w:proofErr w:type="spellStart"/>
+      <w:r>
+        <w:rPr>
+          <w:rFonts w:ascii="Segoe UI" w:hAnsi="Segoe UI" w:cs="Segoe UI"/>
+          <w:color w:val="0D0D0D"/>
+        </w:rPr>
+        <w:t>i</w:t>
+      </w:r>
+      <w:proofErr w:type="spellEnd"/>
+      <w:r>
+        <w:rPr>
+          <w:rFonts w:ascii="Segoe UI" w:hAnsi="Segoe UI" w:cs="Segoe UI"/>
+          <w:color w:val="0D0D0D"/>
+        </w:rPr>
+        <w:t xml:space="preserve"> in pairs) </w:t>
       </w:r>
     </w:p>
     <w:p>
@@ -4379,8 +4788,22 @@
           <w:lang w:eastAsia="en-GB"/>
           <w14:ligatures w14:val="none"/>
         </w:rPr>
-        <w:t>-python</w:t>
-      </w:r>
+        <w:t>-</w:t>
+      </w:r>
+      <w:proofErr w:type="gramStart"/>
+      <w:r>
+        <w:rPr>
+          <w:rFonts w:ascii="Segoe UI" w:eastAsia="Times New Roman" w:hAnsi="Segoe UI" w:cs="Segoe UI"/>
+          <w:color w:val="0D0D0D"/>
+          <w:kern w:val="0"/>
+          <w:sz w:val="24"/>
+          <w:szCs w:val="24"/>
+          <w:lang w:eastAsia="en-GB"/>
+          <w14:ligatures w14:val="none"/>
+        </w:rPr>
+        <w:t>python</w:t>
+      </w:r>
+      <w:proofErr w:type="gramEnd"/>
       <w:r>
         <w:rPr>
           <w:rFonts w:ascii="Segoe UI" w:eastAsia="Times New Roman" w:hAnsi="Segoe UI" w:cs="Segoe UI"/>
@@ -4510,17 +4933,31 @@
           <w14:ligatures w14:val="none"/>
         </w:rPr>
       </w:pPr>
-      <w:r>
-        <w:rPr>
-          <w:rFonts w:ascii="Segoe UI" w:eastAsia="Times New Roman" w:hAnsi="Segoe UI" w:cs="Segoe UI"/>
-          <w:color w:val="0D0D0D"/>
-          <w:kern w:val="0"/>
-          <w:sz w:val="24"/>
-          <w:szCs w:val="24"/>
-          <w:lang w:eastAsia="en-GB"/>
-          <w14:ligatures w14:val="none"/>
-        </w:rPr>
-        <w:t>All of the</w:t>
+      <w:proofErr w:type="gramStart"/>
+      <w:r>
+        <w:rPr>
+          <w:rFonts w:ascii="Segoe UI" w:eastAsia="Times New Roman" w:hAnsi="Segoe UI" w:cs="Segoe UI"/>
+          <w:color w:val="0D0D0D"/>
+          <w:kern w:val="0"/>
+          <w:sz w:val="24"/>
+          <w:szCs w:val="24"/>
+          <w:lang w:eastAsia="en-GB"/>
+          <w14:ligatures w14:val="none"/>
+        </w:rPr>
+        <w:t>All of</w:t>
+      </w:r>
+      <w:proofErr w:type="gramEnd"/>
+      <w:r>
+        <w:rPr>
+          <w:rFonts w:ascii="Segoe UI" w:eastAsia="Times New Roman" w:hAnsi="Segoe UI" w:cs="Segoe UI"/>
+          <w:color w:val="0D0D0D"/>
+          <w:kern w:val="0"/>
+          <w:sz w:val="24"/>
+          <w:szCs w:val="24"/>
+          <w:lang w:eastAsia="en-GB"/>
+          <w14:ligatures w14:val="none"/>
+        </w:rPr>
+        <w:t xml:space="preserve"> the</w:t>
       </w:r>
       <w:r>
         <w:rPr>
@@ -4651,17 +5088,31 @@
           <w14:ligatures w14:val="none"/>
         </w:rPr>
       </w:pPr>
-      <w:r>
-        <w:rPr>
-          <w:rFonts w:ascii="Segoe UI" w:eastAsia="Times New Roman" w:hAnsi="Segoe UI" w:cs="Segoe UI"/>
-          <w:color w:val="0D0D0D"/>
-          <w:kern w:val="0"/>
-          <w:sz w:val="24"/>
-          <w:szCs w:val="24"/>
-          <w:lang w:eastAsia="en-GB"/>
-          <w14:ligatures w14:val="none"/>
-        </w:rPr>
-        <w:t>All of the files require files HS_shares.csv, HS_codes.csv,</w:t>
+      <w:proofErr w:type="gramStart"/>
+      <w:r>
+        <w:rPr>
+          <w:rFonts w:ascii="Segoe UI" w:eastAsia="Times New Roman" w:hAnsi="Segoe UI" w:cs="Segoe UI"/>
+          <w:color w:val="0D0D0D"/>
+          <w:kern w:val="0"/>
+          <w:sz w:val="24"/>
+          <w:szCs w:val="24"/>
+          <w:lang w:eastAsia="en-GB"/>
+          <w14:ligatures w14:val="none"/>
+        </w:rPr>
+        <w:t>All of</w:t>
+      </w:r>
+      <w:proofErr w:type="gramEnd"/>
+      <w:r>
+        <w:rPr>
+          <w:rFonts w:ascii="Segoe UI" w:eastAsia="Times New Roman" w:hAnsi="Segoe UI" w:cs="Segoe UI"/>
+          <w:color w:val="0D0D0D"/>
+          <w:kern w:val="0"/>
+          <w:sz w:val="24"/>
+          <w:szCs w:val="24"/>
+          <w:lang w:eastAsia="en-GB"/>
+          <w14:ligatures w14:val="none"/>
+        </w:rPr>
+        <w:t xml:space="preserve"> the files require files HS_shares.csv, HS_codes.csv,</w:t>
       </w:r>
       <w:r>
         <w:t xml:space="preserve"> </w:t>
@@ -5154,7 +5605,33 @@
           <w:lang w:eastAsia="en-GB"/>
           <w14:ligatures w14:val="none"/>
         </w:rPr>
-        <w:t xml:space="preserve">These files are generated using a Stata BinsAndBalls.do file (also included) which in turn uses China.dta file explained in </w:t>
+        <w:t xml:space="preserve">These files are generated using a Stata BinsAndBalls.do file (also included) which in turn uses </w:t>
+      </w:r>
+      <w:proofErr w:type="spellStart"/>
+      <w:r>
+        <w:rPr>
+          <w:rFonts w:ascii="Segoe UI" w:eastAsia="Times New Roman" w:hAnsi="Segoe UI" w:cs="Segoe UI"/>
+          <w:color w:val="0D0D0D"/>
+          <w:kern w:val="0"/>
+          <w:sz w:val="24"/>
+          <w:szCs w:val="24"/>
+          <w:lang w:eastAsia="en-GB"/>
+          <w14:ligatures w14:val="none"/>
+        </w:rPr>
+        <w:t>China.dta</w:t>
+      </w:r>
+      <w:proofErr w:type="spellEnd"/>
+      <w:r>
+        <w:rPr>
+          <w:rFonts w:ascii="Segoe UI" w:eastAsia="Times New Roman" w:hAnsi="Segoe UI" w:cs="Segoe UI"/>
+          <w:color w:val="0D0D0D"/>
+          <w:kern w:val="0"/>
+          <w:sz w:val="24"/>
+          <w:szCs w:val="24"/>
+          <w:lang w:eastAsia="en-GB"/>
+          <w14:ligatures w14:val="none"/>
+        </w:rPr>
+        <w:t xml:space="preserve"> file explained in </w:t>
       </w:r>
       <w:r>
         <w:rPr>
@@ -5272,6 +5749,7 @@
           <w:color w:val="0D0D0D"/>
         </w:rPr>
       </w:pPr>
+      <w:proofErr w:type="spellStart"/>
       <w:r>
         <w:rPr>
           <w:rStyle w:val="Strong"/>
@@ -5283,6 +5761,7 @@
         </w:rPr>
         <w:t>numpy</w:t>
       </w:r>
+      <w:proofErr w:type="spellEnd"/>
       <w:r>
         <w:rPr>
           <w:rFonts w:ascii="Segoe UI" w:hAnsi="Segoe UI" w:cs="Segoe UI"/>
@@ -5319,6 +5798,8 @@
           <w:color w:val="0D0D0D"/>
         </w:rPr>
       </w:pPr>
+      <w:proofErr w:type="spellStart"/>
+      <w:proofErr w:type="gramStart"/>
       <w:r>
         <w:rPr>
           <w:rStyle w:val="Strong"/>
@@ -5330,6 +5811,8 @@
         </w:rPr>
         <w:t>matplotlib.pyplot</w:t>
       </w:r>
+      <w:proofErr w:type="spellEnd"/>
+      <w:proofErr w:type="gramEnd"/>
       <w:r>
         <w:rPr>
           <w:rFonts w:ascii="Segoe UI" w:hAnsi="Segoe UI" w:cs="Segoe UI"/>
@@ -5375,7 +5858,31 @@
           <w:color w:val="0D0D0D"/>
           <w:bdr w:val="single" w:sz="2" w:space="0" w:color="E3E3E3" w:frame="1"/>
         </w:rPr>
-        <w:t>mpl_toolkits.mplot3d.Axes3D</w:t>
+        <w:t>mpl_</w:t>
+      </w:r>
+      <w:proofErr w:type="gramStart"/>
+      <w:r>
+        <w:rPr>
+          <w:rStyle w:val="Strong"/>
+          <w:rFonts w:ascii="Segoe UI" w:hAnsi="Segoe UI" w:cs="Segoe UI"/>
+          <w:b w:val="0"/>
+          <w:bCs w:val="0"/>
+          <w:color w:val="0D0D0D"/>
+          <w:bdr w:val="single" w:sz="2" w:space="0" w:color="E3E3E3" w:frame="1"/>
+        </w:rPr>
+        <w:t>toolkits.mplot3d.Axes</w:t>
+      </w:r>
+      <w:proofErr w:type="gramEnd"/>
+      <w:r>
+        <w:rPr>
+          <w:rStyle w:val="Strong"/>
+          <w:rFonts w:ascii="Segoe UI" w:hAnsi="Segoe UI" w:cs="Segoe UI"/>
+          <w:b w:val="0"/>
+          <w:bCs w:val="0"/>
+          <w:color w:val="0D0D0D"/>
+          <w:bdr w:val="single" w:sz="2" w:space="0" w:color="E3E3E3" w:frame="1"/>
+        </w:rPr>
+        <w:t>3D</w:t>
       </w:r>
       <w:r>
         <w:rPr>
@@ -5413,6 +5920,7 @@
           <w:color w:val="0D0D0D"/>
         </w:rPr>
       </w:pPr>
+      <w:proofErr w:type="spellStart"/>
       <w:r>
         <w:rPr>
           <w:rStyle w:val="Strong"/>
@@ -5425,6 +5933,7 @@
         <w:lastRenderedPageBreak/>
         <w:t>plotnine</w:t>
       </w:r>
+      <w:proofErr w:type="spellEnd"/>
       <w:r>
         <w:rPr>
           <w:rFonts w:ascii="Segoe UI" w:hAnsi="Segoe UI" w:cs="Segoe UI"/>
@@ -5452,6 +5961,7 @@
           <w:color w:val="0D0D0D"/>
         </w:rPr>
       </w:pPr>
+      <w:proofErr w:type="spellStart"/>
       <w:r>
         <w:rPr>
           <w:rStyle w:val="Strong"/>
@@ -5463,6 +5973,7 @@
         </w:rPr>
         <w:t>statsmodels.formula.api</w:t>
       </w:r>
+      <w:proofErr w:type="spellEnd"/>
       <w:r>
         <w:rPr>
           <w:rFonts w:ascii="Segoe UI" w:hAnsi="Segoe UI" w:cs="Segoe UI"/>
@@ -5499,6 +6010,8 @@
           <w:color w:val="0D0D0D"/>
         </w:rPr>
       </w:pPr>
+      <w:proofErr w:type="spellStart"/>
+      <w:proofErr w:type="gramStart"/>
       <w:r>
         <w:rPr>
           <w:rStyle w:val="Strong"/>
@@ -5508,8 +6021,21 @@
           <w:color w:val="0D0D0D"/>
           <w:bdr w:val="single" w:sz="2" w:space="0" w:color="E3E3E3" w:frame="1"/>
         </w:rPr>
-        <w:t>numpy.random.default_rng</w:t>
-      </w:r>
+        <w:t>numpy.random</w:t>
+      </w:r>
+      <w:proofErr w:type="gramEnd"/>
+      <w:r>
+        <w:rPr>
+          <w:rStyle w:val="Strong"/>
+          <w:rFonts w:ascii="Segoe UI" w:hAnsi="Segoe UI" w:cs="Segoe UI"/>
+          <w:b w:val="0"/>
+          <w:bCs w:val="0"/>
+          <w:color w:val="0D0D0D"/>
+          <w:bdr w:val="single" w:sz="2" w:space="0" w:color="E3E3E3" w:frame="1"/>
+        </w:rPr>
+        <w:t>.default_rng</w:t>
+      </w:r>
+      <w:proofErr w:type="spellEnd"/>
       <w:r>
         <w:rPr>
           <w:rFonts w:ascii="Segoe UI" w:hAnsi="Segoe UI" w:cs="Segoe UI"/>
@@ -5537,6 +6063,8 @@
           <w:color w:val="0D0D0D"/>
         </w:rPr>
       </w:pPr>
+      <w:proofErr w:type="spellStart"/>
+      <w:proofErr w:type="gramStart"/>
       <w:r>
         <w:rPr>
           <w:rStyle w:val="Strong"/>
@@ -5548,6 +6076,8 @@
         </w:rPr>
         <w:t>joblib.Parallel</w:t>
       </w:r>
+      <w:proofErr w:type="spellEnd"/>
+      <w:proofErr w:type="gramEnd"/>
       <w:r>
         <w:rPr>
           <w:rFonts w:ascii="Segoe UI" w:hAnsi="Segoe UI" w:cs="Segoe UI"/>
@@ -5555,6 +6085,7 @@
         </w:rPr>
         <w:t xml:space="preserve"> and </w:t>
       </w:r>
+      <w:proofErr w:type="spellStart"/>
       <w:r>
         <w:rPr>
           <w:rStyle w:val="Strong"/>
@@ -5566,6 +6097,7 @@
         </w:rPr>
         <w:t>joblib.delayed</w:t>
       </w:r>
+      <w:proofErr w:type="spellEnd"/>
       <w:r>
         <w:rPr>
           <w:rFonts w:ascii="Segoe UI" w:hAnsi="Segoe UI" w:cs="Segoe UI"/>
@@ -5602,6 +6134,7 @@
           <w:color w:val="0D0D0D"/>
         </w:rPr>
       </w:pPr>
+      <w:proofErr w:type="spellStart"/>
       <w:r>
         <w:rPr>
           <w:rStyle w:val="Strong"/>
@@ -5613,6 +6146,7 @@
         </w:rPr>
         <w:t>multiprocessing.cpu_count</w:t>
       </w:r>
+      <w:proofErr w:type="spellEnd"/>
       <w:r>
         <w:rPr>
           <w:rFonts w:ascii="Segoe UI" w:hAnsi="Segoe UI" w:cs="Segoe UI"/>

</xml_diff>